<commit_message>
Organized R#s for everyone
</commit_message>
<xml_diff>
--- a/Project2/Part2_Proj2_Report.docx
+++ b/Project2/Part2_Proj2_Report.docx
@@ -32,30 +32,22 @@
           <w:sz w:val="24"/>
           <w:szCs w:val="24"/>
         </w:rPr>
-        <w:t>Tanveer Salim (</w:t>
-      </w:r>
+        <w:t>Tanveer Salim (R11597879)</w:t>
+      </w:r>
+    </w:p>
+    <w:p>
+      <w:pPr>
+        <w:pStyle w:val="Normal"/>
+        <w:jc w:val="right"/>
+        <w:rPr/>
+      </w:pPr>
       <w:r>
         <w:rPr>
           <w:rFonts w:cs="Times New Roman" w:ascii="Times New Roman" w:hAnsi="Times New Roman"/>
           <w:sz w:val="24"/>
           <w:szCs w:val="24"/>
         </w:rPr>
-        <w:t>R11597879)</w:t>
-      </w:r>
-    </w:p>
-    <w:p>
-      <w:pPr>
-        <w:pStyle w:val="Normal"/>
-        <w:jc w:val="right"/>
-        <w:rPr/>
-      </w:pPr>
-      <w:r>
-        <w:rPr>
-          <w:rFonts w:cs="Times New Roman" w:ascii="Times New Roman" w:hAnsi="Times New Roman"/>
-          <w:sz w:val="24"/>
-          <w:szCs w:val="24"/>
-        </w:rPr>
-        <w:t>Rafael Perales</w:t>
+        <w:t>Rafael Perales (R#11458275)</w:t>
       </w:r>
     </w:p>
     <w:p>

</xml_diff>